<commit_message>
basic css to buttons
</commit_message>
<xml_diff>
--- a/TDM szakdolgozat - Kandó 2022.docx
+++ b/TDM szakdolgozat - Kandó 2022.docx
@@ -1,6 +1,6 @@
 
 <file path=word/document.xml><?xml version="1.0" encoding="utf-8"?>
-<w:document xmlns:wpc="http://schemas.microsoft.com/office/word/2010/wordprocessingCanvas" xmlns:cx="http://schemas.microsoft.com/office/drawing/2014/chartex" xmlns:cx1="http://schemas.microsoft.com/office/drawing/2015/9/8/chartex" xmlns:cx2="http://schemas.microsoft.com/office/drawing/2015/10/21/chartex" xmlns:cx3="http://schemas.microsoft.com/office/drawing/2016/5/9/chartex" xmlns:cx4="http://schemas.microsoft.com/office/drawing/2016/5/10/chartex" xmlns:cx5="http://schemas.microsoft.com/office/drawing/2016/5/11/chartex" xmlns:cx6="http://schemas.microsoft.com/office/drawing/2016/5/12/chartex" xmlns:cx7="http://schemas.microsoft.com/office/drawing/2016/5/13/chartex" xmlns:cx8="http://schemas.microsoft.com/office/drawing/2016/5/14/chartex" xmlns:mc="http://schemas.openxmlformats.org/markup-compatibility/2006" xmlns:aink="http://schemas.microsoft.com/office/drawing/2016/ink" xmlns:am3d="http://schemas.microsoft.com/office/drawing/2017/model3d" xmlns:o="urn:schemas-microsoft-com:office:office" xmlns:r="http://schemas.openxmlformats.org/officeDocument/2006/relationships" xmlns:m="http://schemas.openxmlformats.org/officeDocument/2006/math" xmlns:v="urn:schemas-microsoft-com:vml" xmlns:wp14="http://schemas.microsoft.com/office/word/2010/wordprocessingDrawing" xmlns:wp="http://schemas.openxmlformats.org/drawingml/2006/wordprocessingDrawing" xmlns:w10="urn:schemas-microsoft-com:office:word" xmlns:w="http://schemas.openxmlformats.org/wordprocessingml/2006/main" xmlns:w14="http://schemas.microsoft.com/office/word/2010/wordml" xmlns:w15="http://schemas.microsoft.com/office/word/2012/wordml" xmlns:w16cex="http://schemas.microsoft.com/office/word/2018/wordml/cex" xmlns:w16cid="http://schemas.microsoft.com/office/word/2016/wordml/cid" xmlns:w16="http://schemas.microsoft.com/office/word/2018/wordml" xmlns:w16se="http://schemas.microsoft.com/office/word/2015/wordml/symex" xmlns:wpg="http://schemas.microsoft.com/office/word/2010/wordprocessingGroup" xmlns:wpi="http://schemas.microsoft.com/office/word/2010/wordprocessingInk" xmlns:wne="http://schemas.microsoft.com/office/word/2006/wordml" xmlns:wps="http://schemas.microsoft.com/office/word/2010/wordprocessingShape" mc:Ignorable="w14 w15 w16se w16cid w16 w16cex wp14">
+<w:document xmlns:wpc="http://schemas.microsoft.com/office/word/2010/wordprocessingCanvas" xmlns:cx="http://schemas.microsoft.com/office/drawing/2014/chartex" xmlns:cx1="http://schemas.microsoft.com/office/drawing/2015/9/8/chartex" xmlns:cx2="http://schemas.microsoft.com/office/drawing/2015/10/21/chartex" xmlns:cx3="http://schemas.microsoft.com/office/drawing/2016/5/9/chartex" xmlns:cx4="http://schemas.microsoft.com/office/drawing/2016/5/10/chartex" xmlns:cx5="http://schemas.microsoft.com/office/drawing/2016/5/11/chartex" xmlns:cx6="http://schemas.microsoft.com/office/drawing/2016/5/12/chartex" xmlns:cx7="http://schemas.microsoft.com/office/drawing/2016/5/13/chartex" xmlns:cx8="http://schemas.microsoft.com/office/drawing/2016/5/14/chartex" xmlns:mc="http://schemas.openxmlformats.org/markup-compatibility/2006" xmlns:aink="http://schemas.microsoft.com/office/drawing/2016/ink" xmlns:am3d="http://schemas.microsoft.com/office/drawing/2017/model3d" xmlns:o="urn:schemas-microsoft-com:office:office" xmlns:r="http://schemas.openxmlformats.org/officeDocument/2006/relationships" xmlns:m="http://schemas.openxmlformats.org/officeDocument/2006/math" xmlns:v="urn:schemas-microsoft-com:vml" xmlns:wp14="http://schemas.microsoft.com/office/word/2010/wordprocessingDrawing" xmlns:wp="http://schemas.openxmlformats.org/drawingml/2006/wordprocessingDrawing" xmlns:w10="urn:schemas-microsoft-com:office:word" xmlns:w="http://schemas.openxmlformats.org/wordprocessingml/2006/main" xmlns:w14="http://schemas.microsoft.com/office/word/2010/wordml" xmlns:w15="http://schemas.microsoft.com/office/word/2012/wordml" xmlns:w16cex="http://schemas.microsoft.com/office/word/2018/wordml/cex" xmlns:w16cid="http://schemas.microsoft.com/office/word/2016/wordml/cid" xmlns:w16="http://schemas.microsoft.com/office/word/2018/wordml" xmlns:w16sdtdh="http://schemas.microsoft.com/office/word/2020/wordml/sdtdatahash" xmlns:w16se="http://schemas.microsoft.com/office/word/2015/wordml/symex" xmlns:wpg="http://schemas.microsoft.com/office/word/2010/wordprocessingGroup" xmlns:wpi="http://schemas.microsoft.com/office/word/2010/wordprocessingInk" xmlns:wne="http://schemas.microsoft.com/office/word/2006/wordml" xmlns:wps="http://schemas.microsoft.com/office/word/2010/wordprocessingShape" mc:Ignorable="w14 w15 w16se w16cid w16 w16cex w16sdtdh wp14">
   <w:body>
     <w:p>
       <w:pPr>
@@ -389,7 +389,25 @@
           <w:sz w:val="24"/>
           <w:szCs w:val="24"/>
         </w:rPr>
-        <w:t>A weboldalon lehetőséget kínálunk ”ötletelőknek” megosztani az ötleteiket, kezdetleges projektjeiket</w:t>
+        <w:t xml:space="preserve">A weboldalon lehetőséget </w:t>
+      </w:r>
+      <w:proofErr w:type="gramStart"/>
+      <w:r>
+        <w:rPr>
+          <w:rFonts w:ascii="Times New Roman" w:hAnsi="Times New Roman" w:cs="Times New Roman"/>
+          <w:sz w:val="24"/>
+          <w:szCs w:val="24"/>
+        </w:rPr>
+        <w:t>kínálunk ”ötletelőknek</w:t>
+      </w:r>
+      <w:proofErr w:type="gramEnd"/>
+      <w:r>
+        <w:rPr>
+          <w:rFonts w:ascii="Times New Roman" w:hAnsi="Times New Roman" w:cs="Times New Roman"/>
+          <w:sz w:val="24"/>
+          <w:szCs w:val="24"/>
+        </w:rPr>
+        <w:t>” megosztani az ötleteiket, kezdetleges projektjeiket</w:t>
       </w:r>
       <w:r>
         <w:rPr>
@@ -534,7 +552,43 @@
           <w:sz w:val="24"/>
           <w:szCs w:val="24"/>
         </w:rPr>
-        <w:t>Az oldal pénzbevételt úgy generál, hogy az ötletadó és az ötletet végrehajtó ember(ek) megállapodnak a felületen egy összegben és ennek a megbeszélt összegnek egy bizonyos százalékát az oldal levonja. Minden egyes sikeres ”üzlet” után az oldal bevételt generál.</w:t>
+        <w:t>Az oldal pénzbevételt úgy generál, hogy az ötletadó és az ötletet végrehajtó ember(</w:t>
+      </w:r>
+      <w:proofErr w:type="spellStart"/>
+      <w:r>
+        <w:rPr>
+          <w:rFonts w:ascii="Times New Roman" w:hAnsi="Times New Roman" w:cs="Times New Roman"/>
+          <w:sz w:val="24"/>
+          <w:szCs w:val="24"/>
+        </w:rPr>
+        <w:t>ek</w:t>
+      </w:r>
+      <w:proofErr w:type="spellEnd"/>
+      <w:r>
+        <w:rPr>
+          <w:rFonts w:ascii="Times New Roman" w:hAnsi="Times New Roman" w:cs="Times New Roman"/>
+          <w:sz w:val="24"/>
+          <w:szCs w:val="24"/>
+        </w:rPr>
+        <w:t xml:space="preserve">) megállapodnak a felületen egy összegben és ennek a megbeszélt összegnek egy bizonyos százalékát az oldal levonja. Minden egyes </w:t>
+      </w:r>
+      <w:proofErr w:type="gramStart"/>
+      <w:r>
+        <w:rPr>
+          <w:rFonts w:ascii="Times New Roman" w:hAnsi="Times New Roman" w:cs="Times New Roman"/>
+          <w:sz w:val="24"/>
+          <w:szCs w:val="24"/>
+        </w:rPr>
+        <w:t>sikeres ”üzlet</w:t>
+      </w:r>
+      <w:proofErr w:type="gramEnd"/>
+      <w:r>
+        <w:rPr>
+          <w:rFonts w:ascii="Times New Roman" w:hAnsi="Times New Roman" w:cs="Times New Roman"/>
+          <w:sz w:val="24"/>
+          <w:szCs w:val="24"/>
+        </w:rPr>
+        <w:t>” után az oldal bevételt generál.</w:t>
       </w:r>
       <w:r>
         <w:rPr>
@@ -669,57 +723,15 @@
           <w:sz w:val="24"/>
           <w:szCs w:val="24"/>
         </w:rPr>
-        <w:t>- WCF – Windows Communication Foundation</w:t>
-      </w:r>
-    </w:p>
-    <w:p>
-      <w:pPr>
-        <w:rPr>
-          <w:rFonts w:ascii="Times New Roman" w:hAnsi="Times New Roman" w:cs="Times New Roman"/>
-          <w:sz w:val="24"/>
-          <w:szCs w:val="24"/>
-        </w:rPr>
-      </w:pPr>
-      <w:r>
-        <w:rPr>
-          <w:rFonts w:ascii="Times New Roman" w:hAnsi="Times New Roman" w:cs="Times New Roman"/>
-          <w:sz w:val="24"/>
-          <w:szCs w:val="24"/>
-        </w:rPr>
-        <w:t>A WCF egy keretrendszer szerviz orientált alkalmazások építéséhez.</w:t>
-      </w:r>
-      <w:r>
-        <w:rPr>
-          <w:rFonts w:ascii="Times New Roman" w:hAnsi="Times New Roman" w:cs="Times New Roman"/>
-          <w:sz w:val="24"/>
-          <w:szCs w:val="24"/>
-        </w:rPr>
-        <w:t xml:space="preserve"> A Microsoft fejlesztette ki ezt a keretrendszert.</w:t>
-      </w:r>
-    </w:p>
-    <w:p>
-      <w:pPr>
-        <w:rPr>
-          <w:rFonts w:ascii="Times New Roman" w:hAnsi="Times New Roman" w:cs="Times New Roman"/>
-          <w:sz w:val="24"/>
-          <w:szCs w:val="24"/>
-        </w:rPr>
-      </w:pPr>
-      <w:r>
-        <w:rPr>
-          <w:rFonts w:ascii="Times New Roman" w:hAnsi="Times New Roman" w:cs="Times New Roman"/>
-          <w:sz w:val="24"/>
-          <w:szCs w:val="24"/>
-        </w:rPr>
-        <w:t>A WCF azért jó technológia, mert rugalmasan összekapcsolható más alkalmazásokkal. SOAP szolgáltatásokkal hozhatjuk létre a rendszerünk gerincét, amely ezáltal lehetőséget ad nagy mértékű átjárhatóságra más platformokon létrehozott szolgáltatások</w:t>
-      </w:r>
-      <w:r>
-        <w:rPr>
-          <w:rFonts w:ascii="Times New Roman" w:hAnsi="Times New Roman" w:cs="Times New Roman"/>
-          <w:sz w:val="24"/>
-          <w:szCs w:val="24"/>
-        </w:rPr>
-        <w:t xml:space="preserve"> és a mi szolgáltatásunk között.</w:t>
+        <w:t xml:space="preserve">- </w:t>
+      </w:r>
+      <w:r>
+        <w:rPr>
+          <w:rFonts w:ascii="Times New Roman" w:hAnsi="Times New Roman" w:cs="Times New Roman"/>
+          <w:sz w:val="24"/>
+          <w:szCs w:val="24"/>
+        </w:rPr>
+        <w:t>Node.js</w:t>
       </w:r>
     </w:p>
     <w:p>
@@ -763,6 +775,7 @@
         </w:rPr>
         <w:t xml:space="preserve"> </w:t>
       </w:r>
+      <w:proofErr w:type="spellStart"/>
       <w:r>
         <w:rPr>
           <w:rFonts w:ascii="Times New Roman" w:hAnsi="Times New Roman" w:cs="Times New Roman"/>
@@ -771,15 +784,229 @@
         </w:rPr>
         <w:t>React</w:t>
       </w:r>
-    </w:p>
-    <w:p>
-      <w:pPr>
-        <w:rPr>
-          <w:rFonts w:ascii="Times New Roman" w:hAnsi="Times New Roman" w:cs="Times New Roman"/>
-          <w:sz w:val="24"/>
-          <w:szCs w:val="24"/>
-        </w:rPr>
-      </w:pPr>
+      <w:proofErr w:type="spellEnd"/>
+    </w:p>
+    <w:p>
+      <w:pPr>
+        <w:rPr>
+          <w:rFonts w:ascii="Times New Roman" w:hAnsi="Times New Roman" w:cs="Times New Roman"/>
+          <w:sz w:val="24"/>
+          <w:szCs w:val="24"/>
+        </w:rPr>
+      </w:pPr>
+      <w:r>
+        <w:rPr>
+          <w:rFonts w:ascii="Times New Roman" w:hAnsi="Times New Roman" w:cs="Times New Roman"/>
+          <w:sz w:val="24"/>
+          <w:szCs w:val="24"/>
+        </w:rPr>
+        <w:t xml:space="preserve">A </w:t>
+      </w:r>
+      <w:proofErr w:type="spellStart"/>
+      <w:r>
+        <w:rPr>
+          <w:rFonts w:ascii="Times New Roman" w:hAnsi="Times New Roman" w:cs="Times New Roman"/>
+          <w:sz w:val="24"/>
+          <w:szCs w:val="24"/>
+        </w:rPr>
+        <w:t>React</w:t>
+      </w:r>
+      <w:proofErr w:type="spellEnd"/>
+      <w:r>
+        <w:rPr>
+          <w:rFonts w:ascii="Times New Roman" w:hAnsi="Times New Roman" w:cs="Times New Roman"/>
+          <w:sz w:val="24"/>
+          <w:szCs w:val="24"/>
+        </w:rPr>
+        <w:t xml:space="preserve"> egy JavaScript könyvtár. React.js vagy </w:t>
+      </w:r>
+      <w:proofErr w:type="spellStart"/>
+      <w:r>
+        <w:rPr>
+          <w:rFonts w:ascii="Times New Roman" w:hAnsi="Times New Roman" w:cs="Times New Roman"/>
+          <w:sz w:val="24"/>
+          <w:szCs w:val="24"/>
+        </w:rPr>
+        <w:t>ReactJS-nek</w:t>
+      </w:r>
+      <w:proofErr w:type="spellEnd"/>
+      <w:r>
+        <w:rPr>
+          <w:rFonts w:ascii="Times New Roman" w:hAnsi="Times New Roman" w:cs="Times New Roman"/>
+          <w:sz w:val="24"/>
+          <w:szCs w:val="24"/>
+        </w:rPr>
+        <w:t xml:space="preserve"> is hívják. Felhasználó</w:t>
+      </w:r>
+      <w:r>
+        <w:rPr>
+          <w:rFonts w:ascii="Times New Roman" w:hAnsi="Times New Roman" w:cs="Times New Roman"/>
+          <w:sz w:val="24"/>
+          <w:szCs w:val="24"/>
+        </w:rPr>
+        <w:t>i</w:t>
+      </w:r>
+      <w:r>
+        <w:rPr>
+          <w:rFonts w:ascii="Times New Roman" w:hAnsi="Times New Roman" w:cs="Times New Roman"/>
+          <w:sz w:val="24"/>
+          <w:szCs w:val="24"/>
+        </w:rPr>
+        <w:t xml:space="preserve"> </w:t>
+      </w:r>
+      <w:r>
+        <w:rPr>
+          <w:rFonts w:ascii="Times New Roman" w:hAnsi="Times New Roman" w:cs="Times New Roman"/>
+          <w:sz w:val="24"/>
+          <w:szCs w:val="24"/>
+        </w:rPr>
+        <w:t>felületek</w:t>
+      </w:r>
+      <w:r>
+        <w:rPr>
+          <w:rFonts w:ascii="Times New Roman" w:hAnsi="Times New Roman" w:cs="Times New Roman"/>
+          <w:sz w:val="24"/>
+          <w:szCs w:val="24"/>
+        </w:rPr>
+        <w:t xml:space="preserve"> készítésére használják ezt a JavaScript könyvtárat. A Facebook által van jelenleg fenntartva</w:t>
+      </w:r>
+      <w:r>
+        <w:rPr>
+          <w:rFonts w:ascii="Times New Roman" w:hAnsi="Times New Roman" w:cs="Times New Roman"/>
+          <w:sz w:val="24"/>
+          <w:szCs w:val="24"/>
+        </w:rPr>
+        <w:t xml:space="preserve"> és néhány kisebb cég által.</w:t>
+      </w:r>
+    </w:p>
+    <w:p>
+      <w:pPr>
+        <w:rPr>
+          <w:rFonts w:ascii="Times New Roman" w:hAnsi="Times New Roman" w:cs="Times New Roman"/>
+          <w:sz w:val="24"/>
+          <w:szCs w:val="24"/>
+        </w:rPr>
+      </w:pPr>
+      <w:r>
+        <w:rPr>
+          <w:rFonts w:ascii="Times New Roman" w:hAnsi="Times New Roman" w:cs="Times New Roman"/>
+          <w:sz w:val="24"/>
+          <w:szCs w:val="24"/>
+        </w:rPr>
+        <w:t xml:space="preserve">A </w:t>
+      </w:r>
+      <w:proofErr w:type="spellStart"/>
+      <w:r>
+        <w:rPr>
+          <w:rFonts w:ascii="Times New Roman" w:hAnsi="Times New Roman" w:cs="Times New Roman"/>
+          <w:sz w:val="24"/>
+          <w:szCs w:val="24"/>
+        </w:rPr>
+        <w:t>React</w:t>
+      </w:r>
+      <w:proofErr w:type="spellEnd"/>
+      <w:r>
+        <w:rPr>
+          <w:rFonts w:ascii="Times New Roman" w:hAnsi="Times New Roman" w:cs="Times New Roman"/>
+          <w:sz w:val="24"/>
+          <w:szCs w:val="24"/>
+        </w:rPr>
+        <w:t xml:space="preserve"> </w:t>
+      </w:r>
+      <w:proofErr w:type="spellStart"/>
+      <w:r>
+        <w:rPr>
+          <w:rFonts w:ascii="Times New Roman" w:hAnsi="Times New Roman" w:cs="Times New Roman"/>
+          <w:sz w:val="24"/>
+          <w:szCs w:val="24"/>
+        </w:rPr>
+        <w:t>dekleratív</w:t>
+      </w:r>
+      <w:proofErr w:type="spellEnd"/>
+      <w:r>
+        <w:rPr>
+          <w:rFonts w:ascii="Times New Roman" w:hAnsi="Times New Roman" w:cs="Times New Roman"/>
+          <w:sz w:val="24"/>
+          <w:szCs w:val="24"/>
+        </w:rPr>
+        <w:t xml:space="preserve"> és komponens alapú. Könnyen készíthető vele igényes, egyedi és profi felhasználói felület. Az </w:t>
+      </w:r>
+      <w:r>
+        <w:rPr>
+          <w:rFonts w:ascii="Times New Roman" w:hAnsi="Times New Roman" w:cs="Times New Roman"/>
+          <w:sz w:val="24"/>
+          <w:szCs w:val="24"/>
+        </w:rPr>
+        <w:t>alkalmazás</w:t>
+      </w:r>
+      <w:r>
+        <w:rPr>
+          <w:rFonts w:ascii="Times New Roman" w:hAnsi="Times New Roman" w:cs="Times New Roman"/>
+          <w:sz w:val="24"/>
+          <w:szCs w:val="24"/>
+        </w:rPr>
+        <w:t xml:space="preserve"> minden egyes állapotához létrehozható egy nézet</w:t>
+      </w:r>
+      <w:r>
+        <w:rPr>
+          <w:rFonts w:ascii="Times New Roman" w:hAnsi="Times New Roman" w:cs="Times New Roman"/>
+          <w:sz w:val="24"/>
+          <w:szCs w:val="24"/>
+        </w:rPr>
+        <w:t>.</w:t>
+      </w:r>
+      <w:r>
+        <w:rPr>
+          <w:rFonts w:ascii="Times New Roman" w:hAnsi="Times New Roman" w:cs="Times New Roman"/>
+          <w:sz w:val="24"/>
+          <w:szCs w:val="24"/>
+        </w:rPr>
+        <w:t xml:space="preserve"> </w:t>
+      </w:r>
+      <w:proofErr w:type="spellStart"/>
+      <w:r>
+        <w:rPr>
+          <w:rFonts w:ascii="Times New Roman" w:hAnsi="Times New Roman" w:cs="Times New Roman"/>
+          <w:sz w:val="24"/>
+          <w:szCs w:val="24"/>
+        </w:rPr>
+        <w:t>React</w:t>
+      </w:r>
+      <w:proofErr w:type="spellEnd"/>
+      <w:r>
+        <w:rPr>
+          <w:rFonts w:ascii="Times New Roman" w:hAnsi="Times New Roman" w:cs="Times New Roman"/>
+          <w:sz w:val="24"/>
+          <w:szCs w:val="24"/>
+        </w:rPr>
+        <w:t xml:space="preserve">-ot használva biztosíthatjuk alkalmazásunk gyors működését, mivel </w:t>
+      </w:r>
+      <w:r>
+        <w:rPr>
+          <w:rFonts w:ascii="Times New Roman" w:hAnsi="Times New Roman" w:cs="Times New Roman"/>
+          <w:sz w:val="24"/>
+          <w:szCs w:val="24"/>
+        </w:rPr>
+        <w:t xml:space="preserve">a </w:t>
+      </w:r>
+      <w:proofErr w:type="spellStart"/>
+      <w:r>
+        <w:rPr>
+          <w:rFonts w:ascii="Times New Roman" w:hAnsi="Times New Roman" w:cs="Times New Roman"/>
+          <w:sz w:val="24"/>
+          <w:szCs w:val="24"/>
+        </w:rPr>
+        <w:t>React</w:t>
+      </w:r>
+      <w:proofErr w:type="spellEnd"/>
+      <w:r>
+        <w:rPr>
+          <w:rFonts w:ascii="Times New Roman" w:hAnsi="Times New Roman" w:cs="Times New Roman"/>
+          <w:sz w:val="24"/>
+          <w:szCs w:val="24"/>
+        </w:rPr>
+        <w:t xml:space="preserve"> csak a megfelelő </w:t>
+      </w:r>
       <w:r>
         <w:rPr>
           <w:rFonts w:ascii="Times New Roman" w:hAnsi="Times New Roman" w:cs="Times New Roman"/>
@@ -787,15 +1014,95 @@
           <w:szCs w:val="24"/>
         </w:rPr>
         <w:lastRenderedPageBreak/>
-        <w:t>A React egy JavaScript könyvtár. React.js vagy ReactJS-nek is hívják. Felhasználó</w:t>
-      </w:r>
-      <w:r>
-        <w:rPr>
-          <w:rFonts w:ascii="Times New Roman" w:hAnsi="Times New Roman" w:cs="Times New Roman"/>
-          <w:sz w:val="24"/>
-          <w:szCs w:val="24"/>
-        </w:rPr>
-        <w:t>i</w:t>
+        <w:t xml:space="preserve">komponenseket fogja frissíteni és </w:t>
+      </w:r>
+      <w:proofErr w:type="spellStart"/>
+      <w:r>
+        <w:rPr>
+          <w:rFonts w:ascii="Times New Roman" w:hAnsi="Times New Roman" w:cs="Times New Roman"/>
+          <w:sz w:val="24"/>
+          <w:szCs w:val="24"/>
+        </w:rPr>
+        <w:t>újrarenderelni</w:t>
+      </w:r>
+      <w:proofErr w:type="spellEnd"/>
+      <w:r>
+        <w:rPr>
+          <w:rFonts w:ascii="Times New Roman" w:hAnsi="Times New Roman" w:cs="Times New Roman"/>
+          <w:sz w:val="24"/>
+          <w:szCs w:val="24"/>
+        </w:rPr>
+        <w:t xml:space="preserve"> az oldalon. Komplex felhasználói felület létrehozásánál a </w:t>
+      </w:r>
+      <w:proofErr w:type="spellStart"/>
+      <w:r>
+        <w:rPr>
+          <w:rFonts w:ascii="Times New Roman" w:hAnsi="Times New Roman" w:cs="Times New Roman"/>
+          <w:sz w:val="24"/>
+          <w:szCs w:val="24"/>
+        </w:rPr>
+        <w:t>React</w:t>
+      </w:r>
+      <w:proofErr w:type="spellEnd"/>
+      <w:r>
+        <w:rPr>
+          <w:rFonts w:ascii="Times New Roman" w:hAnsi="Times New Roman" w:cs="Times New Roman"/>
+          <w:sz w:val="24"/>
+          <w:szCs w:val="24"/>
+        </w:rPr>
+        <w:t xml:space="preserve"> komponenseket biztosít a készítőknek. A komponensek logikáját </w:t>
+      </w:r>
+      <w:proofErr w:type="spellStart"/>
+      <w:r>
+        <w:rPr>
+          <w:rFonts w:ascii="Times New Roman" w:hAnsi="Times New Roman" w:cs="Times New Roman"/>
+          <w:sz w:val="24"/>
+          <w:szCs w:val="24"/>
+        </w:rPr>
+        <w:t>vanilla</w:t>
+      </w:r>
+      <w:proofErr w:type="spellEnd"/>
+      <w:r>
+        <w:rPr>
+          <w:rFonts w:ascii="Times New Roman" w:hAnsi="Times New Roman" w:cs="Times New Roman"/>
+          <w:sz w:val="24"/>
+          <w:szCs w:val="24"/>
+        </w:rPr>
+        <w:t xml:space="preserve"> JavaScriptben lehet megírni.</w:t>
+      </w:r>
+    </w:p>
+    <w:p>
+      <w:pPr>
+        <w:rPr>
+          <w:rFonts w:ascii="Times New Roman" w:hAnsi="Times New Roman" w:cs="Times New Roman"/>
+          <w:sz w:val="24"/>
+          <w:szCs w:val="24"/>
+        </w:rPr>
+      </w:pPr>
+    </w:p>
+    <w:p>
+      <w:pPr>
+        <w:rPr>
+          <w:rFonts w:ascii="Times New Roman" w:hAnsi="Times New Roman" w:cs="Times New Roman"/>
+          <w:sz w:val="24"/>
+          <w:szCs w:val="24"/>
+        </w:rPr>
+      </w:pPr>
+      <w:r>
+        <w:rPr>
+          <w:rFonts w:ascii="Times New Roman" w:hAnsi="Times New Roman" w:cs="Times New Roman"/>
+          <w:sz w:val="24"/>
+          <w:szCs w:val="24"/>
+        </w:rPr>
+        <w:t xml:space="preserve">2.3 </w:t>
+      </w:r>
+      <w:r>
+        <w:rPr>
+          <w:rFonts w:ascii="Times New Roman" w:hAnsi="Times New Roman" w:cs="Times New Roman"/>
+          <w:sz w:val="24"/>
+          <w:szCs w:val="24"/>
+        </w:rPr>
+        <w:t>-</w:t>
       </w:r>
       <w:r>
         <w:rPr>
@@ -811,106 +1118,42 @@
           <w:sz w:val="24"/>
           <w:szCs w:val="24"/>
         </w:rPr>
-        <w:t>felületek</w:t>
-      </w:r>
-      <w:r>
-        <w:rPr>
-          <w:rFonts w:ascii="Times New Roman" w:hAnsi="Times New Roman" w:cs="Times New Roman"/>
-          <w:sz w:val="24"/>
-          <w:szCs w:val="24"/>
-        </w:rPr>
-        <w:t xml:space="preserve"> készítésére használják ezt a JavaScript könyvtárat. A Facebook által van jelenleg fenntartva</w:t>
-      </w:r>
-      <w:r>
-        <w:rPr>
-          <w:rFonts w:ascii="Times New Roman" w:hAnsi="Times New Roman" w:cs="Times New Roman"/>
-          <w:sz w:val="24"/>
-          <w:szCs w:val="24"/>
-        </w:rPr>
-        <w:t xml:space="preserve"> és néhány kisebb cég által.</w:t>
-      </w:r>
-    </w:p>
-    <w:p>
-      <w:pPr>
-        <w:rPr>
-          <w:rFonts w:ascii="Times New Roman" w:hAnsi="Times New Roman" w:cs="Times New Roman"/>
-          <w:sz w:val="24"/>
-          <w:szCs w:val="24"/>
-        </w:rPr>
-      </w:pPr>
-      <w:r>
-        <w:rPr>
-          <w:rFonts w:ascii="Times New Roman" w:hAnsi="Times New Roman" w:cs="Times New Roman"/>
-          <w:sz w:val="24"/>
-          <w:szCs w:val="24"/>
-        </w:rPr>
-        <w:t xml:space="preserve">A React dekleratív és komponens alapú. Könnyen készíthető vele igényes, egyedi és profi felhasználói felület. Az </w:t>
-      </w:r>
-      <w:r>
-        <w:rPr>
-          <w:rFonts w:ascii="Times New Roman" w:hAnsi="Times New Roman" w:cs="Times New Roman"/>
-          <w:sz w:val="24"/>
-          <w:szCs w:val="24"/>
-        </w:rPr>
-        <w:t>alkalmazás</w:t>
-      </w:r>
-      <w:r>
-        <w:rPr>
-          <w:rFonts w:ascii="Times New Roman" w:hAnsi="Times New Roman" w:cs="Times New Roman"/>
-          <w:sz w:val="24"/>
-          <w:szCs w:val="24"/>
-        </w:rPr>
-        <w:t xml:space="preserve"> minden egyes állapotához létrehozható egy nézet</w:t>
-      </w:r>
-      <w:r>
-        <w:rPr>
-          <w:rFonts w:ascii="Times New Roman" w:hAnsi="Times New Roman" w:cs="Times New Roman"/>
-          <w:sz w:val="24"/>
-          <w:szCs w:val="24"/>
-        </w:rPr>
-        <w:t>.</w:t>
-      </w:r>
-      <w:r>
-        <w:rPr>
-          <w:rFonts w:ascii="Times New Roman" w:hAnsi="Times New Roman" w:cs="Times New Roman"/>
-          <w:sz w:val="24"/>
-          <w:szCs w:val="24"/>
-        </w:rPr>
-        <w:t xml:space="preserve"> React-ot használva biztosíthatjuk alkalmazásunk gyors működését, mivel </w:t>
-      </w:r>
-      <w:r>
-        <w:rPr>
-          <w:rFonts w:ascii="Times New Roman" w:hAnsi="Times New Roman" w:cs="Times New Roman"/>
-          <w:sz w:val="24"/>
-          <w:szCs w:val="24"/>
-        </w:rPr>
-        <w:t>a React csak a megfelelő komponenseket fogja frissíteni és újrarenderelni az oldalon. Komplex felhasználói felület létrehozásánál a React komponenseket biztosít a készítőknek. A komponensek logikáját vanilla JavaScriptben lehet megírni.</w:t>
-      </w:r>
-    </w:p>
-    <w:p>
-      <w:pPr>
-        <w:rPr>
-          <w:rFonts w:ascii="Times New Roman" w:hAnsi="Times New Roman" w:cs="Times New Roman"/>
-          <w:sz w:val="24"/>
-          <w:szCs w:val="24"/>
-        </w:rPr>
-      </w:pPr>
-    </w:p>
-    <w:p>
-      <w:pPr>
-        <w:rPr>
-          <w:rFonts w:ascii="Times New Roman" w:hAnsi="Times New Roman" w:cs="Times New Roman"/>
-          <w:sz w:val="24"/>
-          <w:szCs w:val="24"/>
-        </w:rPr>
-      </w:pPr>
-      <w:r>
-        <w:rPr>
-          <w:rFonts w:ascii="Times New Roman" w:hAnsi="Times New Roman" w:cs="Times New Roman"/>
-          <w:sz w:val="24"/>
-          <w:szCs w:val="24"/>
-        </w:rPr>
-        <w:t xml:space="preserve">2.3 </w:t>
+        <w:t>XAMMP</w:t>
+      </w:r>
+    </w:p>
+    <w:p>
+      <w:pPr>
+        <w:rPr>
+          <w:rFonts w:ascii="Times New Roman" w:hAnsi="Times New Roman" w:cs="Times New Roman"/>
+          <w:sz w:val="24"/>
+          <w:szCs w:val="24"/>
+        </w:rPr>
+      </w:pPr>
+    </w:p>
+    <w:p>
+      <w:pPr>
+        <w:rPr>
+          <w:rFonts w:ascii="Times New Roman" w:hAnsi="Times New Roman" w:cs="Times New Roman"/>
+          <w:sz w:val="24"/>
+          <w:szCs w:val="24"/>
+        </w:rPr>
+      </w:pPr>
+    </w:p>
+    <w:p>
+      <w:pPr>
+        <w:rPr>
+          <w:rFonts w:ascii="Times New Roman" w:hAnsi="Times New Roman" w:cs="Times New Roman"/>
+          <w:sz w:val="24"/>
+          <w:szCs w:val="24"/>
+        </w:rPr>
+      </w:pPr>
+      <w:r>
+        <w:rPr>
+          <w:rFonts w:ascii="Times New Roman" w:hAnsi="Times New Roman" w:cs="Times New Roman"/>
+          <w:sz w:val="24"/>
+          <w:szCs w:val="24"/>
+        </w:rPr>
+        <w:t xml:space="preserve">2.4 </w:t>
       </w:r>
       <w:r>
         <w:rPr>
@@ -926,42 +1169,78 @@
           <w:sz w:val="24"/>
           <w:szCs w:val="24"/>
         </w:rPr>
-        <w:t xml:space="preserve"> phpMyAdmin</w:t>
-      </w:r>
-    </w:p>
-    <w:p>
-      <w:pPr>
-        <w:rPr>
-          <w:rFonts w:ascii="Times New Roman" w:hAnsi="Times New Roman" w:cs="Times New Roman"/>
-          <w:sz w:val="24"/>
-          <w:szCs w:val="24"/>
-        </w:rPr>
-      </w:pPr>
-    </w:p>
-    <w:p>
-      <w:pPr>
-        <w:rPr>
-          <w:rFonts w:ascii="Times New Roman" w:hAnsi="Times New Roman" w:cs="Times New Roman"/>
-          <w:sz w:val="24"/>
-          <w:szCs w:val="24"/>
-        </w:rPr>
-      </w:pPr>
-    </w:p>
-    <w:p>
-      <w:pPr>
-        <w:rPr>
-          <w:rFonts w:ascii="Times New Roman" w:hAnsi="Times New Roman" w:cs="Times New Roman"/>
-          <w:sz w:val="24"/>
-          <w:szCs w:val="24"/>
-        </w:rPr>
-      </w:pPr>
-      <w:r>
-        <w:rPr>
-          <w:rFonts w:ascii="Times New Roman" w:hAnsi="Times New Roman" w:cs="Times New Roman"/>
-          <w:sz w:val="24"/>
-          <w:szCs w:val="24"/>
-        </w:rPr>
-        <w:t xml:space="preserve">2.4 </w:t>
+        <w:t xml:space="preserve"> </w:t>
+      </w:r>
+      <w:proofErr w:type="spellStart"/>
+      <w:r>
+        <w:rPr>
+          <w:rFonts w:ascii="Times New Roman" w:hAnsi="Times New Roman" w:cs="Times New Roman"/>
+          <w:sz w:val="24"/>
+          <w:szCs w:val="24"/>
+        </w:rPr>
+        <w:t>phpMyAdmin</w:t>
+      </w:r>
+      <w:proofErr w:type="spellEnd"/>
+    </w:p>
+    <w:p>
+      <w:pPr>
+        <w:rPr>
+          <w:rFonts w:ascii="Times New Roman" w:hAnsi="Times New Roman" w:cs="Times New Roman"/>
+          <w:sz w:val="24"/>
+          <w:szCs w:val="24"/>
+        </w:rPr>
+      </w:pPr>
+    </w:p>
+    <w:p>
+      <w:pPr>
+        <w:rPr>
+          <w:rFonts w:ascii="Times New Roman" w:hAnsi="Times New Roman" w:cs="Times New Roman"/>
+          <w:sz w:val="24"/>
+          <w:szCs w:val="24"/>
+        </w:rPr>
+      </w:pPr>
+      <w:r>
+        <w:rPr>
+          <w:rFonts w:ascii="Times New Roman" w:hAnsi="Times New Roman" w:cs="Times New Roman"/>
+          <w:sz w:val="24"/>
+          <w:szCs w:val="24"/>
+        </w:rPr>
+        <w:t>2.5 - Postman</w:t>
+      </w:r>
+    </w:p>
+    <w:p>
+      <w:pPr>
+        <w:rPr>
+          <w:rFonts w:ascii="Times New Roman" w:hAnsi="Times New Roman" w:cs="Times New Roman"/>
+          <w:sz w:val="24"/>
+          <w:szCs w:val="24"/>
+        </w:rPr>
+      </w:pPr>
+    </w:p>
+    <w:p>
+      <w:pPr>
+        <w:rPr>
+          <w:rFonts w:ascii="Times New Roman" w:hAnsi="Times New Roman" w:cs="Times New Roman"/>
+          <w:sz w:val="24"/>
+          <w:szCs w:val="24"/>
+        </w:rPr>
+      </w:pPr>
+    </w:p>
+    <w:p>
+      <w:pPr>
+        <w:rPr>
+          <w:rFonts w:ascii="Times New Roman" w:hAnsi="Times New Roman" w:cs="Times New Roman"/>
+          <w:sz w:val="24"/>
+          <w:szCs w:val="24"/>
+        </w:rPr>
+      </w:pPr>
+      <w:r>
+        <w:rPr>
+          <w:rFonts w:ascii="Times New Roman" w:hAnsi="Times New Roman" w:cs="Times New Roman"/>
+          <w:sz w:val="24"/>
+          <w:szCs w:val="24"/>
+        </w:rPr>
+        <w:t xml:space="preserve">2.6 </w:t>
       </w:r>
       <w:r>
         <w:rPr>
@@ -977,68 +1256,42 @@
           <w:sz w:val="24"/>
           <w:szCs w:val="24"/>
         </w:rPr>
-        <w:t xml:space="preserve"> XAMMP</w:t>
-      </w:r>
-    </w:p>
-    <w:p>
-      <w:pPr>
-        <w:rPr>
-          <w:rFonts w:ascii="Times New Roman" w:hAnsi="Times New Roman" w:cs="Times New Roman"/>
-          <w:sz w:val="24"/>
-          <w:szCs w:val="24"/>
-        </w:rPr>
-      </w:pPr>
-    </w:p>
-    <w:p>
-      <w:pPr>
-        <w:rPr>
-          <w:rFonts w:ascii="Times New Roman" w:hAnsi="Times New Roman" w:cs="Times New Roman"/>
-          <w:sz w:val="24"/>
-          <w:szCs w:val="24"/>
-        </w:rPr>
-      </w:pPr>
-      <w:r>
-        <w:rPr>
-          <w:rFonts w:ascii="Times New Roman" w:hAnsi="Times New Roman" w:cs="Times New Roman"/>
-          <w:sz w:val="24"/>
-          <w:szCs w:val="24"/>
-        </w:rPr>
-        <w:t>2.5 - Postman</w:t>
-      </w:r>
-    </w:p>
-    <w:p>
-      <w:pPr>
-        <w:rPr>
-          <w:rFonts w:ascii="Times New Roman" w:hAnsi="Times New Roman" w:cs="Times New Roman"/>
-          <w:sz w:val="24"/>
-          <w:szCs w:val="24"/>
-        </w:rPr>
-      </w:pPr>
-    </w:p>
-    <w:p>
-      <w:pPr>
-        <w:rPr>
-          <w:rFonts w:ascii="Times New Roman" w:hAnsi="Times New Roman" w:cs="Times New Roman"/>
-          <w:sz w:val="24"/>
-          <w:szCs w:val="24"/>
-        </w:rPr>
-      </w:pPr>
-    </w:p>
-    <w:p>
-      <w:pPr>
-        <w:rPr>
-          <w:rFonts w:ascii="Times New Roman" w:hAnsi="Times New Roman" w:cs="Times New Roman"/>
-          <w:sz w:val="24"/>
-          <w:szCs w:val="24"/>
-        </w:rPr>
-      </w:pPr>
-      <w:r>
-        <w:rPr>
-          <w:rFonts w:ascii="Times New Roman" w:hAnsi="Times New Roman" w:cs="Times New Roman"/>
-          <w:sz w:val="24"/>
-          <w:szCs w:val="24"/>
-        </w:rPr>
-        <w:t xml:space="preserve">2.6 </w:t>
+        <w:t xml:space="preserve"> </w:t>
+      </w:r>
+    </w:p>
+    <w:p>
+      <w:pPr>
+        <w:rPr>
+          <w:rFonts w:ascii="Times New Roman" w:hAnsi="Times New Roman" w:cs="Times New Roman"/>
+          <w:sz w:val="24"/>
+          <w:szCs w:val="24"/>
+        </w:rPr>
+      </w:pPr>
+    </w:p>
+    <w:p>
+      <w:pPr>
+        <w:rPr>
+          <w:rFonts w:ascii="Times New Roman" w:hAnsi="Times New Roman" w:cs="Times New Roman"/>
+          <w:sz w:val="24"/>
+          <w:szCs w:val="24"/>
+        </w:rPr>
+      </w:pPr>
+    </w:p>
+    <w:p>
+      <w:pPr>
+        <w:rPr>
+          <w:rFonts w:ascii="Times New Roman" w:hAnsi="Times New Roman" w:cs="Times New Roman"/>
+          <w:sz w:val="24"/>
+          <w:szCs w:val="24"/>
+        </w:rPr>
+      </w:pPr>
+      <w:r>
+        <w:rPr>
+          <w:rFonts w:ascii="Times New Roman" w:hAnsi="Times New Roman" w:cs="Times New Roman"/>
+          <w:sz w:val="24"/>
+          <w:szCs w:val="24"/>
+        </w:rPr>
+        <w:t xml:space="preserve">2.7 </w:t>
       </w:r>
       <w:r>
         <w:rPr>
@@ -1054,59 +1307,36 @@
           <w:sz w:val="24"/>
           <w:szCs w:val="24"/>
         </w:rPr>
-        <w:t xml:space="preserve"> Visual Studio 2019</w:t>
-      </w:r>
-    </w:p>
-    <w:p>
-      <w:pPr>
-        <w:rPr>
-          <w:rFonts w:ascii="Times New Roman" w:hAnsi="Times New Roman" w:cs="Times New Roman"/>
-          <w:sz w:val="24"/>
-          <w:szCs w:val="24"/>
-        </w:rPr>
-      </w:pPr>
-    </w:p>
-    <w:p>
-      <w:pPr>
-        <w:rPr>
-          <w:rFonts w:ascii="Times New Roman" w:hAnsi="Times New Roman" w:cs="Times New Roman"/>
-          <w:sz w:val="24"/>
-          <w:szCs w:val="24"/>
-        </w:rPr>
-      </w:pPr>
-    </w:p>
-    <w:p>
-      <w:pPr>
-        <w:rPr>
-          <w:rFonts w:ascii="Times New Roman" w:hAnsi="Times New Roman" w:cs="Times New Roman"/>
-          <w:sz w:val="24"/>
-          <w:szCs w:val="24"/>
-        </w:rPr>
-      </w:pPr>
-      <w:r>
-        <w:rPr>
-          <w:rFonts w:ascii="Times New Roman" w:hAnsi="Times New Roman" w:cs="Times New Roman"/>
-          <w:sz w:val="24"/>
-          <w:szCs w:val="24"/>
-        </w:rPr>
-        <w:t xml:space="preserve">2.7 </w:t>
-      </w:r>
-      <w:r>
-        <w:rPr>
-          <w:rFonts w:ascii="Times New Roman" w:hAnsi="Times New Roman" w:cs="Times New Roman"/>
-          <w:sz w:val="24"/>
-          <w:szCs w:val="24"/>
-        </w:rPr>
-        <w:t>-</w:t>
-      </w:r>
-      <w:r>
-        <w:rPr>
-          <w:rFonts w:ascii="Times New Roman" w:hAnsi="Times New Roman" w:cs="Times New Roman"/>
-          <w:sz w:val="24"/>
-          <w:szCs w:val="24"/>
-        </w:rPr>
-        <w:t xml:space="preserve"> Visual Studio Code</w:t>
-      </w:r>
+        <w:t xml:space="preserve"> Visual </w:t>
+      </w:r>
+      <w:proofErr w:type="spellStart"/>
+      <w:r>
+        <w:rPr>
+          <w:rFonts w:ascii="Times New Roman" w:hAnsi="Times New Roman" w:cs="Times New Roman"/>
+          <w:sz w:val="24"/>
+          <w:szCs w:val="24"/>
+        </w:rPr>
+        <w:t>Studio</w:t>
+      </w:r>
+      <w:proofErr w:type="spellEnd"/>
+      <w:r>
+        <w:rPr>
+          <w:rFonts w:ascii="Times New Roman" w:hAnsi="Times New Roman" w:cs="Times New Roman"/>
+          <w:sz w:val="24"/>
+          <w:szCs w:val="24"/>
+        </w:rPr>
+        <w:t xml:space="preserve"> </w:t>
+      </w:r>
+      <w:proofErr w:type="spellStart"/>
+      <w:r>
+        <w:rPr>
+          <w:rFonts w:ascii="Times New Roman" w:hAnsi="Times New Roman" w:cs="Times New Roman"/>
+          <w:sz w:val="24"/>
+          <w:szCs w:val="24"/>
+        </w:rPr>
+        <w:t>Code</w:t>
+      </w:r>
+      <w:proofErr w:type="spellEnd"/>
     </w:p>
     <w:p>
       <w:pPr>
@@ -1512,7 +1742,6 @@
           <w:sz w:val="28"/>
           <w:szCs w:val="28"/>
         </w:rPr>
-        <w:lastRenderedPageBreak/>
         <w:t>X. Források, hivatkozások</w:t>
       </w:r>
     </w:p>
@@ -1524,50 +1753,6 @@
           <w:szCs w:val="24"/>
         </w:rPr>
       </w:pPr>
-      <w:hyperlink r:id="rId5" w:history="1">
-        <w:r>
-          <w:rPr>
-            <w:rStyle w:val="Hiperhivatkozs"/>
-            <w:rFonts w:ascii="Times New Roman" w:hAnsi="Times New Roman" w:cs="Times New Roman"/>
-            <w:sz w:val="24"/>
-            <w:szCs w:val="24"/>
-          </w:rPr>
-          <w:t>https://docs.microsoft.com/en-us/dotnet/framework/wcf/whats-wcf</w:t>
-        </w:r>
-      </w:hyperlink>
-      <w:r>
-        <w:rPr>
-          <w:rFonts w:ascii="Times New Roman" w:hAnsi="Times New Roman" w:cs="Times New Roman"/>
-          <w:sz w:val="24"/>
-          <w:szCs w:val="24"/>
-        </w:rPr>
-        <w:t xml:space="preserve"> 2021.12.14.</w:t>
-      </w:r>
-    </w:p>
-    <w:p>
-      <w:pPr>
-        <w:rPr>
-          <w:rFonts w:ascii="Times New Roman" w:hAnsi="Times New Roman" w:cs="Times New Roman"/>
-          <w:sz w:val="24"/>
-          <w:szCs w:val="24"/>
-        </w:rPr>
-      </w:pPr>
-      <w:r>
-        <w:rPr>
-          <w:rFonts w:ascii="Times New Roman" w:hAnsi="Times New Roman" w:cs="Times New Roman"/>
-          <w:sz w:val="24"/>
-          <w:szCs w:val="24"/>
-        </w:rPr>
-        <w:t>Mastering WCF and the Azure AppFabric Service Bus – Programming WCF Services (3rd Edition, Updated for .NET 4.0), írta: Juval Löwy, Kiadó: O’R</w:t>
-      </w:r>
-      <w:r>
-        <w:rPr>
-          <w:rFonts w:ascii="Times New Roman" w:hAnsi="Times New Roman" w:cs="Times New Roman"/>
-          <w:sz w:val="24"/>
-          <w:szCs w:val="24"/>
-        </w:rPr>
-        <w:t>eilly Media, kiadva 2010 augusztus (3. kiadás)</w:t>
-      </w:r>
     </w:p>
     <w:sectPr>
       <w:pgSz w:w="11906" w:h="16838"/>
@@ -1580,7 +1765,7 @@
 </file>
 
 <file path=word/numbering.xml><?xml version="1.0" encoding="utf-8"?>
-<w:numbering xmlns:wpc="http://schemas.microsoft.com/office/word/2010/wordprocessingCanvas" xmlns:cx="http://schemas.microsoft.com/office/drawing/2014/chartex" xmlns:cx1="http://schemas.microsoft.com/office/drawing/2015/9/8/chartex" xmlns:cx2="http://schemas.microsoft.com/office/drawing/2015/10/21/chartex" xmlns:cx3="http://schemas.microsoft.com/office/drawing/2016/5/9/chartex" xmlns:cx4="http://schemas.microsoft.com/office/drawing/2016/5/10/chartex" xmlns:cx5="http://schemas.microsoft.com/office/drawing/2016/5/11/chartex" xmlns:cx6="http://schemas.microsoft.com/office/drawing/2016/5/12/chartex" xmlns:cx7="http://schemas.microsoft.com/office/drawing/2016/5/13/chartex" xmlns:cx8="http://schemas.microsoft.com/office/drawing/2016/5/14/chartex" xmlns:mc="http://schemas.openxmlformats.org/markup-compatibility/2006" xmlns:aink="http://schemas.microsoft.com/office/drawing/2016/ink" xmlns:am3d="http://schemas.microsoft.com/office/drawing/2017/model3d" xmlns:o="urn:schemas-microsoft-com:office:office" xmlns:r="http://schemas.openxmlformats.org/officeDocument/2006/relationships" xmlns:m="http://schemas.openxmlformats.org/officeDocument/2006/math" xmlns:v="urn:schemas-microsoft-com:vml" xmlns:wp14="http://schemas.microsoft.com/office/word/2010/wordprocessingDrawing" xmlns:wp="http://schemas.openxmlformats.org/drawingml/2006/wordprocessingDrawing" xmlns:w10="urn:schemas-microsoft-com:office:word" xmlns:w="http://schemas.openxmlformats.org/wordprocessingml/2006/main" xmlns:w14="http://schemas.microsoft.com/office/word/2010/wordml" xmlns:w15="http://schemas.microsoft.com/office/word/2012/wordml" xmlns:w16cex="http://schemas.microsoft.com/office/word/2018/wordml/cex" xmlns:w16cid="http://schemas.microsoft.com/office/word/2016/wordml/cid" xmlns:w16="http://schemas.microsoft.com/office/word/2018/wordml" xmlns:w16se="http://schemas.microsoft.com/office/word/2015/wordml/symex" xmlns:wpg="http://schemas.microsoft.com/office/word/2010/wordprocessingGroup" xmlns:wpi="http://schemas.microsoft.com/office/word/2010/wordprocessingInk" xmlns:wne="http://schemas.microsoft.com/office/word/2006/wordml" xmlns:wps="http://schemas.microsoft.com/office/word/2010/wordprocessingShape" mc:Ignorable="w14 w15 w16se w16cid w16 w16cex wp14">
+<w:numbering xmlns:wpc="http://schemas.microsoft.com/office/word/2010/wordprocessingCanvas" xmlns:cx="http://schemas.microsoft.com/office/drawing/2014/chartex" xmlns:cx1="http://schemas.microsoft.com/office/drawing/2015/9/8/chartex" xmlns:cx2="http://schemas.microsoft.com/office/drawing/2015/10/21/chartex" xmlns:cx3="http://schemas.microsoft.com/office/drawing/2016/5/9/chartex" xmlns:cx4="http://schemas.microsoft.com/office/drawing/2016/5/10/chartex" xmlns:cx5="http://schemas.microsoft.com/office/drawing/2016/5/11/chartex" xmlns:cx6="http://schemas.microsoft.com/office/drawing/2016/5/12/chartex" xmlns:cx7="http://schemas.microsoft.com/office/drawing/2016/5/13/chartex" xmlns:cx8="http://schemas.microsoft.com/office/drawing/2016/5/14/chartex" xmlns:mc="http://schemas.openxmlformats.org/markup-compatibility/2006" xmlns:aink="http://schemas.microsoft.com/office/drawing/2016/ink" xmlns:am3d="http://schemas.microsoft.com/office/drawing/2017/model3d" xmlns:o="urn:schemas-microsoft-com:office:office" xmlns:r="http://schemas.openxmlformats.org/officeDocument/2006/relationships" xmlns:m="http://schemas.openxmlformats.org/officeDocument/2006/math" xmlns:v="urn:schemas-microsoft-com:vml" xmlns:wp14="http://schemas.microsoft.com/office/word/2010/wordprocessingDrawing" xmlns:wp="http://schemas.openxmlformats.org/drawingml/2006/wordprocessingDrawing" xmlns:w10="urn:schemas-microsoft-com:office:word" xmlns:w="http://schemas.openxmlformats.org/wordprocessingml/2006/main" xmlns:w14="http://schemas.microsoft.com/office/word/2010/wordml" xmlns:w15="http://schemas.microsoft.com/office/word/2012/wordml" xmlns:w16cex="http://schemas.microsoft.com/office/word/2018/wordml/cex" xmlns:w16cid="http://schemas.microsoft.com/office/word/2016/wordml/cid" xmlns:w16="http://schemas.microsoft.com/office/word/2018/wordml" xmlns:w16sdtdh="http://schemas.microsoft.com/office/word/2020/wordml/sdtdatahash" xmlns:w16se="http://schemas.microsoft.com/office/word/2015/wordml/symex" xmlns:wpg="http://schemas.microsoft.com/office/word/2010/wordprocessingGroup" xmlns:wpi="http://schemas.microsoft.com/office/word/2010/wordprocessingInk" xmlns:wne="http://schemas.microsoft.com/office/word/2006/wordml" xmlns:wps="http://schemas.microsoft.com/office/word/2010/wordprocessingShape" mc:Ignorable="w14 w15 w16se w16cid w16 w16cex w16sdtdh wp14">
   <w:abstractNum w:abstractNumId="0" w15:restartNumberingAfterBreak="0">
     <w:nsid w:val="7A364270"/>
     <w:multiLevelType w:val="multilevel"/>
@@ -1709,7 +1894,7 @@
 </file>
 
 <file path=word/styles.xml><?xml version="1.0" encoding="utf-8"?>
-<w:styles xmlns:mc="http://schemas.openxmlformats.org/markup-compatibility/2006" xmlns:r="http://schemas.openxmlformats.org/officeDocument/2006/relationships" xmlns:w="http://schemas.openxmlformats.org/wordprocessingml/2006/main" xmlns:w14="http://schemas.microsoft.com/office/word/2010/wordml" xmlns:w15="http://schemas.microsoft.com/office/word/2012/wordml" xmlns:w16cex="http://schemas.microsoft.com/office/word/2018/wordml/cex" xmlns:w16cid="http://schemas.microsoft.com/office/word/2016/wordml/cid" xmlns:w16="http://schemas.microsoft.com/office/word/2018/wordml" xmlns:w16se="http://schemas.microsoft.com/office/word/2015/wordml/symex" mc:Ignorable="w14 w15 w16se w16cid w16 w16cex">
+<w:styles xmlns:mc="http://schemas.openxmlformats.org/markup-compatibility/2006" xmlns:r="http://schemas.openxmlformats.org/officeDocument/2006/relationships" xmlns:w="http://schemas.openxmlformats.org/wordprocessingml/2006/main" xmlns:w14="http://schemas.microsoft.com/office/word/2010/wordml" xmlns:w15="http://schemas.microsoft.com/office/word/2012/wordml" xmlns:w16cex="http://schemas.microsoft.com/office/word/2018/wordml/cex" xmlns:w16cid="http://schemas.microsoft.com/office/word/2016/wordml/cid" xmlns:w16="http://schemas.microsoft.com/office/word/2018/wordml" xmlns:w16sdtdh="http://schemas.microsoft.com/office/word/2020/wordml/sdtdatahash" xmlns:w16se="http://schemas.microsoft.com/office/word/2015/wordml/symex" mc:Ignorable="w14 w15 w16se w16cid w16 w16cex w16sdtdh">
   <w:docDefaults>
     <w:rPrDefault>
       <w:rPr>

</xml_diff>